<commit_message>
update cart api and fix bug cannot create cart
</commit_message>
<xml_diff>
--- a/baocaodoan.docx
+++ b/baocaodoan.docx
@@ -2933,8 +2933,6 @@
         </w:rPr>
         <w:t xml:space="preserve">Spring Boot </w:t>
       </w:r>
-      <w:bookmarkStart w:id="17" w:name="_GoBack"/>
-      <w:bookmarkEnd w:id="17"/>
     </w:p>
     <w:p>
       <w:pPr>
@@ -3160,7 +3158,7 @@
           <w:bCs/>
         </w:rPr>
       </w:pPr>
-      <w:bookmarkStart w:id="18" w:name="_Toc109735370"/>
+      <w:bookmarkStart w:id="17" w:name="_Toc109735370"/>
       <w:r>
         <w:rPr>
           <w:b/>
@@ -3168,7 +3166,7 @@
         </w:rPr>
         <w:t xml:space="preserve">   </w:t>
       </w:r>
-      <w:bookmarkStart w:id="19" w:name="_Toc134129676"/>
+      <w:bookmarkStart w:id="18" w:name="_Toc134129676"/>
       <w:r>
         <w:rPr>
           <w:b/>
@@ -3176,7 +3174,7 @@
         </w:rPr>
         <w:t>System functions (các chức năng hệ thống)</w:t>
       </w:r>
-      <w:bookmarkEnd w:id="18"/>
+      <w:bookmarkEnd w:id="17"/>
       <w:r>
         <w:rPr>
           <w:b/>
@@ -3184,7 +3182,7 @@
         </w:rPr>
         <w:t>.</w:t>
       </w:r>
-      <w:bookmarkEnd w:id="19"/>
+      <w:bookmarkEnd w:id="18"/>
     </w:p>
     <w:p>
       <w:pPr>
@@ -3720,7 +3718,7 @@
           <w:bCs/>
         </w:rPr>
       </w:pPr>
-      <w:bookmarkStart w:id="20" w:name="_Toc109735371"/>
+      <w:bookmarkStart w:id="19" w:name="_Toc109735371"/>
       <w:r>
         <w:rPr>
           <w:b/>
@@ -3728,7 +3726,7 @@
         </w:rPr>
         <w:t xml:space="preserve">   </w:t>
       </w:r>
-      <w:bookmarkStart w:id="21" w:name="_Toc134129677"/>
+      <w:bookmarkStart w:id="20" w:name="_Toc134129677"/>
       <w:r>
         <w:rPr>
           <w:b/>
@@ -3736,7 +3734,7 @@
         </w:rPr>
         <w:t>User characteristics (xác định người dùng hệ thống)</w:t>
       </w:r>
-      <w:bookmarkEnd w:id="20"/>
+      <w:bookmarkEnd w:id="19"/>
       <w:r>
         <w:rPr>
           <w:b/>
@@ -3744,7 +3742,7 @@
         </w:rPr>
         <w:t>.</w:t>
       </w:r>
-      <w:bookmarkEnd w:id="21"/>
+      <w:bookmarkEnd w:id="20"/>
     </w:p>
     <w:p>
       <w:pPr>
@@ -3818,7 +3816,7 @@
           <w:bCs/>
         </w:rPr>
       </w:pPr>
-      <w:bookmarkStart w:id="22" w:name="_Toc109735372"/>
+      <w:bookmarkStart w:id="21" w:name="_Toc109735372"/>
       <w:r>
         <w:rPr>
           <w:b/>
@@ -3826,7 +3824,7 @@
         </w:rPr>
         <w:t xml:space="preserve">  </w:t>
       </w:r>
-      <w:bookmarkStart w:id="23" w:name="_Toc134129678"/>
+      <w:bookmarkStart w:id="22" w:name="_Toc134129678"/>
       <w:r>
         <w:rPr>
           <w:b/>
@@ -3834,7 +3832,7 @@
         </w:rPr>
         <w:t>Performance Requirements</w:t>
       </w:r>
-      <w:bookmarkEnd w:id="22"/>
+      <w:bookmarkEnd w:id="21"/>
       <w:r>
         <w:rPr>
           <w:b/>
@@ -3842,7 +3840,7 @@
         </w:rPr>
         <w:t>.</w:t>
       </w:r>
-      <w:bookmarkEnd w:id="23"/>
+      <w:bookmarkEnd w:id="22"/>
     </w:p>
     <w:p>
       <w:pPr>
@@ -3859,11 +3857,19 @@
         </w:rPr>
       </w:pPr>
       <w:r>
-        <w:t xml:space="preserve">Các yêu cầu về performance trong hệ thống e-banking bao gồm: </w:t>
-      </w:r>
-      <w:r>
-        <w:t>cải thiện tốc độ xử lý, cố tránh xử lý đơn trong việc xuất hiện danh sách sản phẩm</w:t>
-      </w:r>
+        <w:t xml:space="preserve">Các yêu cầu về performance trong hệ thống </w:t>
+      </w:r>
+      <w:r>
+        <w:t>e commerce-gadget</w:t>
+      </w:r>
+      <w:r>
+        <w:t xml:space="preserve">: </w:t>
+      </w:r>
+      <w:r>
+        <w:t>security, performance optimization.</w:t>
+      </w:r>
+      <w:bookmarkStart w:id="23" w:name="_GoBack"/>
+      <w:bookmarkEnd w:id="23"/>
     </w:p>
     <w:p>
       <w:pPr>
@@ -3988,7 +3994,7 @@
         <w:rPr>
           <w:color w:val="000000"/>
         </w:rPr>
-        <w:t>Tăng xử lý bất đồng bộ, như vậy có thể truy cập nhanh hơn truy cập động bộ</w:t>
+        <w:t>Không có.</w:t>
       </w:r>
     </w:p>
     <w:p>
@@ -4542,6 +4548,66 @@
         <w:pStyle w:val="NormalWeb"/>
         <w:shd w:val="clear" w:color="auto" w:fill="FFFFFF"/>
         <w:spacing w:before="240" w:beforeAutospacing="0" w:after="0" w:afterAutospacing="0" w:line="360" w:lineRule="auto"/>
+        <w:jc w:val="right"/>
+        <w:textAlignment w:val="baseline"/>
+        <w:rPr>
+          <w:color w:val="202124"/>
+          <w:sz w:val="26"/>
+          <w:szCs w:val="26"/>
+          <w:lang w:val="en-US"/>
+        </w:rPr>
+      </w:pPr>
+      <w:r>
+        <w:rPr>
+          <w:color w:val="202124"/>
+          <w:sz w:val="26"/>
+          <w:szCs w:val="26"/>
+          <w:lang w:val="en-US"/>
+        </w:rPr>
+        <w:t>Edit</w:t>
+      </w:r>
+      <w:r>
+        <w:rPr>
+          <w:color w:val="202124"/>
+          <w:sz w:val="26"/>
+          <w:szCs w:val="26"/>
+          <w:lang w:val="en-US"/>
+        </w:rPr>
+        <w:t xml:space="preserve"> 1</w:t>
+      </w:r>
+      <w:r>
+        <w:rPr>
+          <w:color w:val="202124"/>
+          <w:sz w:val="26"/>
+          <w:szCs w:val="26"/>
+          <w:lang w:val="en-US"/>
+        </w:rPr>
+        <w:t>: 27-05-2023</w:t>
+      </w:r>
+      <w:r>
+        <w:rPr>
+          <w:color w:val="202124"/>
+          <w:sz w:val="26"/>
+          <w:szCs w:val="26"/>
+          <w:lang w:val="en-US"/>
+        </w:rPr>
+        <w:t xml:space="preserve"> </w:t>
+      </w:r>
+      <w:r>
+        <w:rPr>
+          <w:color w:val="202124"/>
+          <w:sz w:val="26"/>
+          <w:szCs w:val="26"/>
+          <w:lang w:val="en-US"/>
+        </w:rPr>
+        <w:t>(3.5.2)</w:t>
+      </w:r>
+    </w:p>
+    <w:p>
+      <w:pPr>
+        <w:pStyle w:val="NormalWeb"/>
+        <w:shd w:val="clear" w:color="auto" w:fill="FFFFFF"/>
+        <w:spacing w:before="240" w:beforeAutospacing="0" w:after="0" w:afterAutospacing="0" w:line="360" w:lineRule="auto"/>
         <w:jc w:val="center"/>
         <w:textAlignment w:val="baseline"/>
         <w:rPr>
@@ -4639,7 +4705,7 @@
           <w:rPr>
             <w:noProof/>
           </w:rPr>
-          <w:t>6</w:t>
+          <w:t>4</w:t>
         </w:r>
         <w:r>
           <w:rPr>
@@ -11420,7 +11486,7 @@
 </file>
 
 <file path=customXml/itemProps2.xml><?xml version="1.0" encoding="utf-8"?>
-<ds:datastoreItem xmlns:ds="http://schemas.openxmlformats.org/officeDocument/2006/customXml" ds:itemID="{DDDC75E6-6E1E-4B0C-BC22-0AE4C9596900}">
+<ds:datastoreItem xmlns:ds="http://schemas.openxmlformats.org/officeDocument/2006/customXml" ds:itemID="{E6B558C5-7E99-419A-9C53-34F2F1FEA1A2}">
   <ds:schemaRefs>
     <ds:schemaRef ds:uri="http://schemas.openxmlformats.org/officeDocument/2006/bibliography"/>
   </ds:schemaRefs>

</xml_diff>